<commit_message>
Individual Time Table updated.
</commit_message>
<xml_diff>
--- a/SEM-2/TT/3CSE_TT_2022_23.docx
+++ b/SEM-2/TT/3CSE_TT_2022_23.docx
@@ -4135,7 +4135,25 @@
                 <w:sz w:val="19"/>
                 <w:szCs w:val="19"/>
               </w:rPr>
-              <w:t>XXXX</w:t>
+              <w:t xml:space="preserve">Mr. P. </w:t>
+            </w:r>
+            <w:proofErr w:type="spellStart"/>
+            <w:r>
+              <w:rPr>
+                <w:rFonts w:asciiTheme="majorHAnsi" w:hAnsiTheme="majorHAnsi"/>
+                <w:sz w:val="19"/>
+                <w:szCs w:val="19"/>
+              </w:rPr>
+              <w:t>Kavin</w:t>
+            </w:r>
+            <w:proofErr w:type="spellEnd"/>
+            <w:r>
+              <w:rPr>
+                <w:rFonts w:asciiTheme="majorHAnsi" w:hAnsiTheme="majorHAnsi"/>
+                <w:sz w:val="19"/>
+                <w:szCs w:val="19"/>
+              </w:rPr>
+              <w:t xml:space="preserve"> Kumar</w:t>
             </w:r>
           </w:p>
         </w:tc>
@@ -8582,6 +8600,7 @@
                 <w:lang w:bidi="te-IN"/>
               </w:rPr>
             </w:pPr>
+            <w:bookmarkStart w:id="0" w:name="_GoBack" w:colFirst="4" w:colLast="4"/>
             <w:r>
               <w:rPr>
                 <w:rFonts w:asciiTheme="majorHAnsi" w:eastAsia="Times New Roman" w:hAnsiTheme="majorHAnsi" w:cs="Times New Roman"/>
@@ -8700,13 +8719,30 @@
                 <w:sz w:val="19"/>
                 <w:szCs w:val="19"/>
               </w:rPr>
-              <w:t>XXXX</w:t>
-            </w:r>
-            <w:bookmarkStart w:id="0" w:name="_GoBack"/>
-            <w:bookmarkEnd w:id="0"/>
+              <w:t xml:space="preserve">Mr. P. </w:t>
+            </w:r>
+            <w:proofErr w:type="spellStart"/>
+            <w:r>
+              <w:rPr>
+                <w:rFonts w:asciiTheme="majorHAnsi" w:hAnsiTheme="majorHAnsi"/>
+                <w:sz w:val="19"/>
+                <w:szCs w:val="19"/>
+              </w:rPr>
+              <w:t>Kavin</w:t>
+            </w:r>
+            <w:proofErr w:type="spellEnd"/>
+            <w:r>
+              <w:rPr>
+                <w:rFonts w:asciiTheme="majorHAnsi" w:hAnsiTheme="majorHAnsi"/>
+                <w:sz w:val="19"/>
+                <w:szCs w:val="19"/>
+              </w:rPr>
+              <w:t xml:space="preserve"> Kumar</w:t>
+            </w:r>
           </w:p>
         </w:tc>
       </w:tr>
+      <w:bookmarkEnd w:id="0"/>
       <w:tr>
         <w:trPr>
           <w:trHeight w:val="144"/>
@@ -13142,7 +13178,7 @@
 </file>
 
 <file path=customXml/itemProps1.xml><?xml version="1.0" encoding="utf-8"?>
-<ds:datastoreItem xmlns:ds="http://schemas.openxmlformats.org/officeDocument/2006/customXml" ds:itemID="{96647540-EE95-48B5-B9D6-8C0CF9B72481}">
+<ds:datastoreItem xmlns:ds="http://schemas.openxmlformats.org/officeDocument/2006/customXml" ds:itemID="{E8E9AB67-8452-4753-A5CE-8D8FA4A1A006}">
   <ds:schemaRefs>
     <ds:schemaRef ds:uri="http://schemas.openxmlformats.org/officeDocument/2006/bibliography"/>
   </ds:schemaRefs>

</xml_diff>

<commit_message>
Updated Lab Codes for III B.Tech II SEM CSE A & B
</commit_message>
<xml_diff>
--- a/SEM-2/TT/3CSE_TT_2022_23.docx
+++ b/SEM-2/TT/3CSE_TT_2022_23.docx
@@ -3325,47 +3325,46 @@
           </w:tcPr>
           <w:p>
             <w:pPr>
-              <w:spacing w:after="0" w:line="240" w:lineRule="auto"/>
-              <w:rPr>
-                <w:rFonts w:asciiTheme="majorHAnsi" w:eastAsia="Times New Roman" w:hAnsiTheme="majorHAnsi" w:cs="Times New Roman"/>
-                <w:sz w:val="18"/>
-                <w:szCs w:val="18"/>
-                <w:lang w:bidi="te-IN"/>
-              </w:rPr>
-            </w:pPr>
-            <w:r>
-              <w:rPr>
-                <w:rFonts w:asciiTheme="majorHAnsi" w:eastAsia="Times New Roman" w:hAnsiTheme="majorHAnsi" w:cs="Times New Roman"/>
-                <w:sz w:val="18"/>
-                <w:szCs w:val="18"/>
-                <w:lang w:bidi="te-IN"/>
-              </w:rPr>
-              <w:t>Artificial Intelligence &amp; Machine Learning Lab</w:t>
-            </w:r>
-          </w:p>
-        </w:tc>
-        <w:tc>
-          <w:tcPr>
-            <w:tcW w:w="0" w:type="auto"/>
-          </w:tcPr>
-          <w:p>
-            <w:pPr>
               <w:pStyle w:val="TableParagraph"/>
               <w:spacing w:line="218" w:lineRule="exact"/>
-              <w:jc w:val="center"/>
-              <w:rPr>
-                <w:rFonts w:asciiTheme="majorHAnsi" w:hAnsiTheme="majorHAnsi"/>
-                <w:sz w:val="19"/>
-                <w:szCs w:val="19"/>
-              </w:rPr>
-            </w:pPr>
-            <w:r>
-              <w:rPr>
-                <w:rFonts w:asciiTheme="majorHAnsi" w:hAnsiTheme="majorHAnsi"/>
-                <w:sz w:val="19"/>
-                <w:szCs w:val="19"/>
-              </w:rPr>
-              <w:t>AI&amp;ML Lab</w:t>
+              <w:rPr>
+                <w:rFonts w:asciiTheme="majorHAnsi" w:hAnsiTheme="majorHAnsi"/>
+                <w:sz w:val="19"/>
+                <w:szCs w:val="19"/>
+              </w:rPr>
+            </w:pPr>
+            <w:r>
+              <w:rPr>
+                <w:rFonts w:asciiTheme="majorHAnsi" w:hAnsiTheme="majorHAnsi"/>
+                <w:sz w:val="19"/>
+                <w:szCs w:val="19"/>
+              </w:rPr>
+              <w:t>Compiler Design Lab</w:t>
+            </w:r>
+          </w:p>
+        </w:tc>
+        <w:tc>
+          <w:tcPr>
+            <w:tcW w:w="0" w:type="auto"/>
+          </w:tcPr>
+          <w:p>
+            <w:pPr>
+              <w:pStyle w:val="TableParagraph"/>
+              <w:spacing w:line="218" w:lineRule="exact"/>
+              <w:jc w:val="center"/>
+              <w:rPr>
+                <w:rFonts w:asciiTheme="majorHAnsi" w:hAnsiTheme="majorHAnsi"/>
+                <w:sz w:val="19"/>
+                <w:szCs w:val="19"/>
+              </w:rPr>
+            </w:pPr>
+            <w:r>
+              <w:rPr>
+                <w:rFonts w:asciiTheme="majorHAnsi" w:hAnsiTheme="majorHAnsi"/>
+                <w:sz w:val="19"/>
+                <w:szCs w:val="19"/>
+              </w:rPr>
+              <w:t>CD LAB</w:t>
             </w:r>
           </w:p>
         </w:tc>
@@ -3392,15 +3391,7 @@
                 <w:sz w:val="19"/>
                 <w:szCs w:val="19"/>
               </w:rPr>
-              <w:t xml:space="preserve">Mrs. </w:t>
-            </w:r>
-            <w:r>
-              <w:rPr>
-                <w:rFonts w:asciiTheme="majorHAnsi" w:hAnsiTheme="majorHAnsi"/>
-                <w:sz w:val="19"/>
-                <w:szCs w:val="19"/>
-              </w:rPr>
-              <w:t xml:space="preserve">G. </w:t>
+              <w:t xml:space="preserve">Mr. L. </w:t>
             </w:r>
             <w:proofErr w:type="spellStart"/>
             <w:r>
@@ -3409,7 +3400,7 @@
                 <w:sz w:val="19"/>
                 <w:szCs w:val="19"/>
               </w:rPr>
-              <w:t>Sudha</w:t>
+              <w:t>Suman</w:t>
             </w:r>
             <w:proofErr w:type="spellEnd"/>
             <w:r>
@@ -3418,51 +3409,7 @@
                 <w:sz w:val="19"/>
                 <w:szCs w:val="19"/>
               </w:rPr>
-              <w:t xml:space="preserve"> </w:t>
-            </w:r>
-            <w:proofErr w:type="spellStart"/>
-            <w:r>
-              <w:rPr>
-                <w:rFonts w:asciiTheme="majorHAnsi" w:hAnsiTheme="majorHAnsi"/>
-                <w:sz w:val="19"/>
-                <w:szCs w:val="19"/>
-              </w:rPr>
-              <w:t>Gowd</w:t>
-            </w:r>
-            <w:proofErr w:type="spellEnd"/>
-            <w:r>
-              <w:rPr>
-                <w:rFonts w:asciiTheme="majorHAnsi" w:hAnsiTheme="majorHAnsi"/>
-                <w:sz w:val="19"/>
-                <w:szCs w:val="19"/>
-              </w:rPr>
-              <w:t>/</w:t>
-            </w:r>
-            <w:r>
-              <w:rPr>
-                <w:rFonts w:asciiTheme="majorHAnsi" w:hAnsiTheme="majorHAnsi"/>
-                <w:sz w:val="19"/>
-                <w:szCs w:val="19"/>
-              </w:rPr>
-              <w:t xml:space="preserve">Mr. P. </w:t>
-            </w:r>
-            <w:proofErr w:type="spellStart"/>
-            <w:r>
-              <w:rPr>
-                <w:rFonts w:asciiTheme="majorHAnsi" w:hAnsiTheme="majorHAnsi"/>
-                <w:sz w:val="19"/>
-                <w:szCs w:val="19"/>
-              </w:rPr>
-              <w:t>Praneel</w:t>
-            </w:r>
-            <w:proofErr w:type="spellEnd"/>
-            <w:r>
-              <w:rPr>
-                <w:rFonts w:asciiTheme="majorHAnsi" w:hAnsiTheme="majorHAnsi"/>
-                <w:sz w:val="19"/>
-                <w:szCs w:val="19"/>
-              </w:rPr>
-              <w:t xml:space="preserve"> Kumar</w:t>
+              <w:t>/Mr. M. Narasimhulu</w:t>
             </w:r>
           </w:p>
         </w:tc>
@@ -3552,7 +3499,7 @@
                 <w:szCs w:val="18"/>
                 <w:lang w:bidi="te-IN"/>
               </w:rPr>
-              <w:t>Android Application Development Lab</w:t>
+              <w:t>Artificial Intelligence &amp; Machine Learning Lab</w:t>
             </w:r>
           </w:p>
         </w:tc>
@@ -3577,7 +3524,7 @@
                 <w:sz w:val="19"/>
                 <w:szCs w:val="19"/>
               </w:rPr>
-              <w:t>AAD Lab</w:t>
+              <w:t>AI&amp;ML Lab</w:t>
             </w:r>
           </w:p>
         </w:tc>
@@ -3604,7 +3551,15 @@
                 <w:sz w:val="19"/>
                 <w:szCs w:val="19"/>
               </w:rPr>
-              <w:t xml:space="preserve">Dr. B. Hari </w:t>
+              <w:t xml:space="preserve">Mrs. </w:t>
+            </w:r>
+            <w:r>
+              <w:rPr>
+                <w:rFonts w:asciiTheme="majorHAnsi" w:hAnsiTheme="majorHAnsi"/>
+                <w:sz w:val="19"/>
+                <w:szCs w:val="19"/>
+              </w:rPr>
+              <w:t xml:space="preserve">G. </w:t>
             </w:r>
             <w:proofErr w:type="spellStart"/>
             <w:r>
@@ -3613,7 +3568,7 @@
                 <w:sz w:val="19"/>
                 <w:szCs w:val="19"/>
               </w:rPr>
-              <w:t>Chandana</w:t>
+              <w:t>Sudha</w:t>
             </w:r>
             <w:proofErr w:type="spellEnd"/>
             <w:r>
@@ -3622,6 +3577,24 @@
                 <w:sz w:val="19"/>
                 <w:szCs w:val="19"/>
               </w:rPr>
+              <w:t xml:space="preserve"> </w:t>
+            </w:r>
+            <w:proofErr w:type="spellStart"/>
+            <w:r>
+              <w:rPr>
+                <w:rFonts w:asciiTheme="majorHAnsi" w:hAnsiTheme="majorHAnsi"/>
+                <w:sz w:val="19"/>
+                <w:szCs w:val="19"/>
+              </w:rPr>
+              <w:t>Gowd</w:t>
+            </w:r>
+            <w:proofErr w:type="spellEnd"/>
+            <w:r>
+              <w:rPr>
+                <w:rFonts w:asciiTheme="majorHAnsi" w:hAnsiTheme="majorHAnsi"/>
+                <w:sz w:val="19"/>
+                <w:szCs w:val="19"/>
+              </w:rPr>
               <w:t>/</w:t>
             </w:r>
             <w:r>
@@ -3630,15 +3603,25 @@
                 <w:sz w:val="19"/>
                 <w:szCs w:val="19"/>
               </w:rPr>
-              <w:t xml:space="preserve">Mrs. </w:t>
-            </w:r>
-            <w:r>
-              <w:rPr>
-                <w:rFonts w:asciiTheme="majorHAnsi" w:hAnsiTheme="majorHAnsi"/>
-                <w:sz w:val="19"/>
-                <w:szCs w:val="19"/>
-              </w:rPr>
-              <w:t>K. Uma Devi</w:t>
+              <w:t xml:space="preserve">Mr. P. </w:t>
+            </w:r>
+            <w:proofErr w:type="spellStart"/>
+            <w:r>
+              <w:rPr>
+                <w:rFonts w:asciiTheme="majorHAnsi" w:hAnsiTheme="majorHAnsi"/>
+                <w:sz w:val="19"/>
+                <w:szCs w:val="19"/>
+              </w:rPr>
+              <w:t>Praneel</w:t>
+            </w:r>
+            <w:proofErr w:type="spellEnd"/>
+            <w:r>
+              <w:rPr>
+                <w:rFonts w:asciiTheme="majorHAnsi" w:hAnsiTheme="majorHAnsi"/>
+                <w:sz w:val="19"/>
+                <w:szCs w:val="19"/>
+              </w:rPr>
+              <w:t xml:space="preserve"> Kumar</w:t>
             </w:r>
           </w:p>
         </w:tc>
@@ -3682,6 +3665,7 @@
           <w:tcPr>
             <w:tcW w:w="0" w:type="auto"/>
             <w:shd w:val="clear" w:color="auto" w:fill="auto"/>
+            <w:noWrap/>
           </w:tcPr>
           <w:p>
             <w:pPr>
@@ -3712,46 +3696,47 @@
           </w:tcPr>
           <w:p>
             <w:pPr>
+              <w:spacing w:after="0" w:line="240" w:lineRule="auto"/>
+              <w:rPr>
+                <w:rFonts w:asciiTheme="majorHAnsi" w:eastAsia="Times New Roman" w:hAnsiTheme="majorHAnsi" w:cs="Times New Roman"/>
+                <w:sz w:val="18"/>
+                <w:szCs w:val="18"/>
+                <w:lang w:bidi="te-IN"/>
+              </w:rPr>
+            </w:pPr>
+            <w:r>
+              <w:rPr>
+                <w:rFonts w:asciiTheme="majorHAnsi" w:eastAsia="Times New Roman" w:hAnsiTheme="majorHAnsi" w:cs="Times New Roman"/>
+                <w:sz w:val="18"/>
+                <w:szCs w:val="18"/>
+                <w:lang w:bidi="te-IN"/>
+              </w:rPr>
+              <w:t>Android Application Development Lab</w:t>
+            </w:r>
+          </w:p>
+        </w:tc>
+        <w:tc>
+          <w:tcPr>
+            <w:tcW w:w="0" w:type="auto"/>
+          </w:tcPr>
+          <w:p>
+            <w:pPr>
               <w:pStyle w:val="TableParagraph"/>
               <w:spacing w:line="218" w:lineRule="exact"/>
-              <w:rPr>
-                <w:rFonts w:asciiTheme="majorHAnsi" w:hAnsiTheme="majorHAnsi"/>
-                <w:sz w:val="19"/>
-                <w:szCs w:val="19"/>
-              </w:rPr>
-            </w:pPr>
-            <w:r>
-              <w:rPr>
-                <w:rFonts w:asciiTheme="majorHAnsi" w:hAnsiTheme="majorHAnsi"/>
-                <w:sz w:val="19"/>
-                <w:szCs w:val="19"/>
-              </w:rPr>
-              <w:t>Compiler Design Lab</w:t>
-            </w:r>
-          </w:p>
-        </w:tc>
-        <w:tc>
-          <w:tcPr>
-            <w:tcW w:w="0" w:type="auto"/>
-          </w:tcPr>
-          <w:p>
-            <w:pPr>
-              <w:pStyle w:val="TableParagraph"/>
-              <w:spacing w:line="218" w:lineRule="exact"/>
-              <w:jc w:val="center"/>
-              <w:rPr>
-                <w:rFonts w:asciiTheme="majorHAnsi" w:hAnsiTheme="majorHAnsi"/>
-                <w:sz w:val="19"/>
-                <w:szCs w:val="19"/>
-              </w:rPr>
-            </w:pPr>
-            <w:r>
-              <w:rPr>
-                <w:rFonts w:asciiTheme="majorHAnsi" w:hAnsiTheme="majorHAnsi"/>
-                <w:sz w:val="19"/>
-                <w:szCs w:val="19"/>
-              </w:rPr>
-              <w:t>CD LAB</w:t>
+              <w:jc w:val="center"/>
+              <w:rPr>
+                <w:rFonts w:asciiTheme="majorHAnsi" w:hAnsiTheme="majorHAnsi"/>
+                <w:sz w:val="19"/>
+                <w:szCs w:val="19"/>
+              </w:rPr>
+            </w:pPr>
+            <w:r>
+              <w:rPr>
+                <w:rFonts w:asciiTheme="majorHAnsi" w:hAnsiTheme="majorHAnsi"/>
+                <w:sz w:val="19"/>
+                <w:szCs w:val="19"/>
+              </w:rPr>
+              <w:t>AAD Lab</w:t>
             </w:r>
           </w:p>
         </w:tc>
@@ -3778,7 +3763,7 @@
                 <w:sz w:val="19"/>
                 <w:szCs w:val="19"/>
               </w:rPr>
-              <w:t xml:space="preserve">Mr. L. </w:t>
+              <w:t xml:space="preserve">Dr. B. Hari </w:t>
             </w:r>
             <w:proofErr w:type="spellStart"/>
             <w:r>
@@ -3787,7 +3772,7 @@
                 <w:sz w:val="19"/>
                 <w:szCs w:val="19"/>
               </w:rPr>
-              <w:t>Suman</w:t>
+              <w:t>Chandana</w:t>
             </w:r>
             <w:proofErr w:type="spellEnd"/>
             <w:r>
@@ -3796,15 +3781,7 @@
                 <w:sz w:val="19"/>
                 <w:szCs w:val="19"/>
               </w:rPr>
-              <w:t xml:space="preserve">/Mr. M. </w:t>
-            </w:r>
-            <w:r>
-              <w:rPr>
-                <w:rFonts w:asciiTheme="majorHAnsi" w:hAnsiTheme="majorHAnsi"/>
-                <w:sz w:val="19"/>
-                <w:szCs w:val="19"/>
-              </w:rPr>
-              <w:t>Narasimhulu</w:t>
+              <w:t>/Mrs. K. Uma Devi</w:t>
             </w:r>
           </w:p>
         </w:tc>
@@ -6815,8 +6792,8 @@
         <w:gridCol w:w="720"/>
         <w:gridCol w:w="1425"/>
         <w:gridCol w:w="3741"/>
-        <w:gridCol w:w="1176"/>
-        <w:gridCol w:w="3454"/>
+        <w:gridCol w:w="1139"/>
+        <w:gridCol w:w="3651"/>
       </w:tblGrid>
       <w:tr>
         <w:trPr>
@@ -7361,7 +7338,23 @@
                 <w:sz w:val="18"/>
                 <w:szCs w:val="18"/>
               </w:rPr>
-              <w:t xml:space="preserve">Mrs. </w:t>
+              <w:t>Mrs.</w:t>
+            </w:r>
+            <w:r>
+              <w:rPr>
+                <w:rFonts w:asciiTheme="majorHAnsi" w:hAnsiTheme="majorHAnsi"/>
+                <w:sz w:val="18"/>
+                <w:szCs w:val="18"/>
+              </w:rPr>
+              <w:t xml:space="preserve"> G. </w:t>
+            </w:r>
+            <w:r>
+              <w:rPr>
+                <w:rFonts w:asciiTheme="majorHAnsi" w:hAnsiTheme="majorHAnsi"/>
+                <w:sz w:val="18"/>
+                <w:szCs w:val="18"/>
+              </w:rPr>
+              <w:t xml:space="preserve"> </w:t>
             </w:r>
             <w:proofErr w:type="spellStart"/>
             <w:r>
@@ -7920,22 +7913,21 @@
           </w:tcPr>
           <w:p>
             <w:pPr>
-              <w:spacing w:after="0" w:line="240" w:lineRule="auto"/>
-              <w:rPr>
-                <w:rFonts w:asciiTheme="majorHAnsi" w:eastAsia="Times New Roman" w:hAnsiTheme="majorHAnsi" w:cs="Times New Roman"/>
-                <w:sz w:val="18"/>
-                <w:szCs w:val="18"/>
-                <w:lang w:bidi="te-IN"/>
-              </w:rPr>
-            </w:pPr>
-            <w:r>
-              <w:rPr>
-                <w:rFonts w:asciiTheme="majorHAnsi" w:eastAsia="Times New Roman" w:hAnsiTheme="majorHAnsi" w:cs="Times New Roman"/>
-                <w:sz w:val="18"/>
-                <w:szCs w:val="18"/>
-                <w:lang w:bidi="te-IN"/>
-              </w:rPr>
-              <w:t>Artificial Intelligence &amp; Machine Learning Lab</w:t>
+              <w:pStyle w:val="TableParagraph"/>
+              <w:spacing w:line="218" w:lineRule="exact"/>
+              <w:rPr>
+                <w:rFonts w:asciiTheme="majorHAnsi" w:hAnsiTheme="majorHAnsi"/>
+                <w:sz w:val="19"/>
+                <w:szCs w:val="19"/>
+              </w:rPr>
+            </w:pPr>
+            <w:r>
+              <w:rPr>
+                <w:rFonts w:asciiTheme="majorHAnsi" w:hAnsiTheme="majorHAnsi"/>
+                <w:sz w:val="19"/>
+                <w:szCs w:val="19"/>
+              </w:rPr>
+              <w:t>Compiler Design Lab</w:t>
             </w:r>
           </w:p>
         </w:tc>
@@ -7962,7 +7954,7 @@
                 <w:sz w:val="19"/>
                 <w:szCs w:val="19"/>
               </w:rPr>
-              <w:t>AI&amp;ML LAB</w:t>
+              <w:t>CD LAB</w:t>
             </w:r>
           </w:p>
         </w:tc>
@@ -7989,7 +7981,7 @@
                 <w:sz w:val="19"/>
                 <w:szCs w:val="19"/>
               </w:rPr>
-              <w:t xml:space="preserve">Mrs. </w:t>
+              <w:t xml:space="preserve">Mr. L. </w:t>
             </w:r>
             <w:proofErr w:type="spellStart"/>
             <w:r>
@@ -7998,7 +7990,7 @@
                 <w:sz w:val="19"/>
                 <w:szCs w:val="19"/>
               </w:rPr>
-              <w:t>Sudha</w:t>
+              <w:t>Suman</w:t>
             </w:r>
             <w:proofErr w:type="spellEnd"/>
             <w:r>
@@ -8007,51 +7999,7 @@
                 <w:sz w:val="19"/>
                 <w:szCs w:val="19"/>
               </w:rPr>
-              <w:t xml:space="preserve"> </w:t>
-            </w:r>
-            <w:proofErr w:type="spellStart"/>
-            <w:r>
-              <w:rPr>
-                <w:rFonts w:asciiTheme="majorHAnsi" w:hAnsiTheme="majorHAnsi"/>
-                <w:sz w:val="19"/>
-                <w:szCs w:val="19"/>
-              </w:rPr>
-              <w:t>Gowd</w:t>
-            </w:r>
-            <w:proofErr w:type="spellEnd"/>
-            <w:r>
-              <w:rPr>
-                <w:rFonts w:asciiTheme="majorHAnsi" w:hAnsiTheme="majorHAnsi"/>
-                <w:sz w:val="19"/>
-                <w:szCs w:val="19"/>
-              </w:rPr>
-              <w:t>/</w:t>
-            </w:r>
-            <w:r>
-              <w:rPr>
-                <w:rFonts w:asciiTheme="majorHAnsi" w:hAnsiTheme="majorHAnsi"/>
-                <w:sz w:val="19"/>
-                <w:szCs w:val="19"/>
-              </w:rPr>
-              <w:t xml:space="preserve">Mr. P. </w:t>
-            </w:r>
-            <w:proofErr w:type="spellStart"/>
-            <w:r>
-              <w:rPr>
-                <w:rFonts w:asciiTheme="majorHAnsi" w:hAnsiTheme="majorHAnsi"/>
-                <w:sz w:val="19"/>
-                <w:szCs w:val="19"/>
-              </w:rPr>
-              <w:t>Praneel</w:t>
-            </w:r>
-            <w:proofErr w:type="spellEnd"/>
-            <w:r>
-              <w:rPr>
-                <w:rFonts w:asciiTheme="majorHAnsi" w:hAnsiTheme="majorHAnsi"/>
-                <w:sz w:val="19"/>
-                <w:szCs w:val="19"/>
-              </w:rPr>
-              <w:t xml:space="preserve"> Kumar</w:t>
+              <w:t>/Mr. M. Narasimhulu</w:t>
             </w:r>
           </w:p>
         </w:tc>
@@ -8139,7 +8087,7 @@
                 <w:szCs w:val="18"/>
                 <w:lang w:bidi="te-IN"/>
               </w:rPr>
-              <w:t>Android Application Development Lab</w:t>
+              <w:t>Artificial Intelligence &amp; Machine Learning Lab</w:t>
             </w:r>
           </w:p>
         </w:tc>
@@ -8166,7 +8114,7 @@
                 <w:sz w:val="19"/>
                 <w:szCs w:val="19"/>
               </w:rPr>
-              <w:t>AAD LAB</w:t>
+              <w:t>AI&amp;ML Lab</w:t>
             </w:r>
           </w:p>
         </w:tc>
@@ -8193,7 +8141,15 @@
                 <w:sz w:val="19"/>
                 <w:szCs w:val="19"/>
               </w:rPr>
-              <w:t xml:space="preserve">Dr. B. Hari </w:t>
+              <w:t xml:space="preserve">Mrs. </w:t>
+            </w:r>
+            <w:r>
+              <w:rPr>
+                <w:rFonts w:asciiTheme="majorHAnsi" w:hAnsiTheme="majorHAnsi"/>
+                <w:sz w:val="19"/>
+                <w:szCs w:val="19"/>
+              </w:rPr>
+              <w:t xml:space="preserve">G. </w:t>
             </w:r>
             <w:proofErr w:type="spellStart"/>
             <w:r>
@@ -8202,7 +8158,7 @@
                 <w:sz w:val="19"/>
                 <w:szCs w:val="19"/>
               </w:rPr>
-              <w:t>Chandana</w:t>
+              <w:t>Sudha</w:t>
             </w:r>
             <w:proofErr w:type="spellEnd"/>
             <w:r>
@@ -8211,6 +8167,24 @@
                 <w:sz w:val="19"/>
                 <w:szCs w:val="19"/>
               </w:rPr>
+              <w:t xml:space="preserve"> </w:t>
+            </w:r>
+            <w:proofErr w:type="spellStart"/>
+            <w:r>
+              <w:rPr>
+                <w:rFonts w:asciiTheme="majorHAnsi" w:hAnsiTheme="majorHAnsi"/>
+                <w:sz w:val="19"/>
+                <w:szCs w:val="19"/>
+              </w:rPr>
+              <w:t>Gowd</w:t>
+            </w:r>
+            <w:proofErr w:type="spellEnd"/>
+            <w:r>
+              <w:rPr>
+                <w:rFonts w:asciiTheme="majorHAnsi" w:hAnsiTheme="majorHAnsi"/>
+                <w:sz w:val="19"/>
+                <w:szCs w:val="19"/>
+              </w:rPr>
               <w:t>/</w:t>
             </w:r>
             <w:r>
@@ -8219,7 +8193,25 @@
                 <w:sz w:val="19"/>
                 <w:szCs w:val="19"/>
               </w:rPr>
-              <w:t>Mrs. K.  Uma Devi</w:t>
+              <w:t xml:space="preserve">Mr. P. </w:t>
+            </w:r>
+            <w:proofErr w:type="spellStart"/>
+            <w:r>
+              <w:rPr>
+                <w:rFonts w:asciiTheme="majorHAnsi" w:hAnsiTheme="majorHAnsi"/>
+                <w:sz w:val="19"/>
+                <w:szCs w:val="19"/>
+              </w:rPr>
+              <w:t>Praneel</w:t>
+            </w:r>
+            <w:proofErr w:type="spellEnd"/>
+            <w:r>
+              <w:rPr>
+                <w:rFonts w:asciiTheme="majorHAnsi" w:hAnsiTheme="majorHAnsi"/>
+                <w:sz w:val="19"/>
+                <w:szCs w:val="19"/>
+              </w:rPr>
+              <w:t xml:space="preserve"> Kumar</w:t>
             </w:r>
           </w:p>
         </w:tc>
@@ -8291,21 +8283,22 @@
           </w:tcPr>
           <w:p>
             <w:pPr>
-              <w:pStyle w:val="TableParagraph"/>
-              <w:spacing w:line="218" w:lineRule="exact"/>
-              <w:rPr>
-                <w:rFonts w:asciiTheme="majorHAnsi" w:hAnsiTheme="majorHAnsi"/>
-                <w:sz w:val="19"/>
-                <w:szCs w:val="19"/>
-              </w:rPr>
-            </w:pPr>
-            <w:r>
-              <w:rPr>
-                <w:rFonts w:asciiTheme="majorHAnsi" w:hAnsiTheme="majorHAnsi"/>
-                <w:sz w:val="19"/>
-                <w:szCs w:val="19"/>
-              </w:rPr>
-              <w:t>Compiler Design Lab</w:t>
+              <w:spacing w:after="0" w:line="240" w:lineRule="auto"/>
+              <w:rPr>
+                <w:rFonts w:asciiTheme="majorHAnsi" w:eastAsia="Times New Roman" w:hAnsiTheme="majorHAnsi" w:cs="Times New Roman"/>
+                <w:sz w:val="18"/>
+                <w:szCs w:val="18"/>
+                <w:lang w:bidi="te-IN"/>
+              </w:rPr>
+            </w:pPr>
+            <w:r>
+              <w:rPr>
+                <w:rFonts w:asciiTheme="majorHAnsi" w:eastAsia="Times New Roman" w:hAnsiTheme="majorHAnsi" w:cs="Times New Roman"/>
+                <w:sz w:val="18"/>
+                <w:szCs w:val="18"/>
+                <w:lang w:bidi="te-IN"/>
+              </w:rPr>
+              <w:t>Android Application Development Lab</w:t>
             </w:r>
           </w:p>
         </w:tc>
@@ -8332,7 +8325,7 @@
                 <w:sz w:val="19"/>
                 <w:szCs w:val="19"/>
               </w:rPr>
-              <w:t>CD LAB</w:t>
+              <w:t>AAD Lab</w:t>
             </w:r>
           </w:p>
         </w:tc>
@@ -8359,7 +8352,7 @@
                 <w:sz w:val="19"/>
                 <w:szCs w:val="19"/>
               </w:rPr>
-              <w:t xml:space="preserve">Mr. L. </w:t>
+              <w:t xml:space="preserve">Dr. B. Hari </w:t>
             </w:r>
             <w:proofErr w:type="spellStart"/>
             <w:r>
@@ -8368,7 +8361,7 @@
                 <w:sz w:val="19"/>
                 <w:szCs w:val="19"/>
               </w:rPr>
-              <w:t>Suman</w:t>
+              <w:t>Chandana</w:t>
             </w:r>
             <w:proofErr w:type="spellEnd"/>
             <w:r>
@@ -8377,18 +8370,8 @@
                 <w:sz w:val="19"/>
                 <w:szCs w:val="19"/>
               </w:rPr>
-              <w:t xml:space="preserve">/Mr. M. </w:t>
-            </w:r>
-            <w:proofErr w:type="spellStart"/>
-            <w:r>
-              <w:rPr>
-                <w:rFonts w:asciiTheme="majorHAnsi" w:hAnsiTheme="majorHAnsi"/>
-                <w:sz w:val="19"/>
-                <w:szCs w:val="19"/>
-              </w:rPr>
-              <w:t>Narasimhuliu</w:t>
-            </w:r>
-            <w:proofErr w:type="spellEnd"/>
+              <w:t>/Mrs. K. Uma Devi</w:t>
+            </w:r>
           </w:p>
         </w:tc>
       </w:tr>
@@ -8480,8 +8463,10 @@
                 <w:szCs w:val="18"/>
                 <w:lang w:bidi="te-IN"/>
               </w:rPr>
-              <w:t>Skill Oriented</w:t>
-            </w:r>
+              <w:t>S</w:t>
+            </w:r>
+            <w:bookmarkStart w:id="0" w:name="_GoBack"/>
+            <w:bookmarkEnd w:id="0"/>
             <w:r>
               <w:rPr>
                 <w:rFonts w:asciiTheme="majorHAnsi" w:eastAsia="Times New Roman" w:hAnsiTheme="majorHAnsi" w:cs="Times New Roman"/>
@@ -8490,7 +8475,7 @@
                 <w:szCs w:val="18"/>
                 <w:lang w:bidi="te-IN"/>
               </w:rPr>
-              <w:t xml:space="preserve"> </w:t>
+              <w:t>kill Oriented</w:t>
             </w:r>
             <w:r>
               <w:rPr>
@@ -8500,6 +8485,16 @@
                 <w:szCs w:val="18"/>
                 <w:lang w:bidi="te-IN"/>
               </w:rPr>
+              <w:t xml:space="preserve"> </w:t>
+            </w:r>
+            <w:r>
+              <w:rPr>
+                <w:rFonts w:asciiTheme="majorHAnsi" w:eastAsia="Times New Roman" w:hAnsiTheme="majorHAnsi" w:cs="Times New Roman"/>
+                <w:color w:val="000000"/>
+                <w:sz w:val="18"/>
+                <w:szCs w:val="18"/>
+                <w:lang w:bidi="te-IN"/>
+              </w:rPr>
               <w:t>Course-IV</w:t>
             </w:r>
           </w:p>
@@ -8600,7 +8595,6 @@
                 <w:lang w:bidi="te-IN"/>
               </w:rPr>
             </w:pPr>
-            <w:bookmarkStart w:id="0" w:name="_GoBack" w:colFirst="4" w:colLast="4"/>
             <w:r>
               <w:rPr>
                 <w:rFonts w:asciiTheme="majorHAnsi" w:eastAsia="Times New Roman" w:hAnsiTheme="majorHAnsi" w:cs="Times New Roman"/>
@@ -8742,7 +8736,6 @@
           </w:p>
         </w:tc>
       </w:tr>
-      <w:bookmarkEnd w:id="0"/>
       <w:tr>
         <w:trPr>
           <w:trHeight w:val="144"/>
@@ -8869,8 +8862,18 @@
                 <w:sz w:val="19"/>
                 <w:szCs w:val="19"/>
               </w:rPr>
-              <w:t>Mrs. K. Uma Devi</w:t>
-            </w:r>
+              <w:t xml:space="preserve">Dr. B. Hari </w:t>
+            </w:r>
+            <w:proofErr w:type="spellStart"/>
+            <w:r>
+              <w:rPr>
+                <w:rFonts w:asciiTheme="majorHAnsi" w:hAnsiTheme="majorHAnsi"/>
+                <w:sz w:val="19"/>
+                <w:szCs w:val="19"/>
+              </w:rPr>
+              <w:t>Chandana</w:t>
+            </w:r>
+            <w:proofErr w:type="spellEnd"/>
           </w:p>
         </w:tc>
       </w:tr>
@@ -13178,7 +13181,7 @@
 </file>
 
 <file path=customXml/itemProps1.xml><?xml version="1.0" encoding="utf-8"?>
-<ds:datastoreItem xmlns:ds="http://schemas.openxmlformats.org/officeDocument/2006/customXml" ds:itemID="{E8E9AB67-8452-4753-A5CE-8D8FA4A1A006}">
+<ds:datastoreItem xmlns:ds="http://schemas.openxmlformats.org/officeDocument/2006/customXml" ds:itemID="{4E762B3D-5E84-4B62-98E8-AD15AEDA1526}">
   <ds:schemaRefs>
     <ds:schemaRef ds:uri="http://schemas.openxmlformats.org/officeDocument/2006/bibliography"/>
   </ds:schemaRefs>

</xml_diff>